<commit_message>
blatt 03 aufgabe 1 angefangen
</commit_message>
<xml_diff>
--- a/blatt03/G03B2A_Back-Behrendt-Staeger.docx
+++ b/blatt03/G03B2A_Back-Behrendt-Staeger.docx
@@ -233,6 +233,7 @@
         </w:rPr>
         <w:t xml:space="preserve"> </w:t>
       </w:r>
+      <w:proofErr w:type="spellStart"/>
       <w:r>
         <w:rPr>
           <w:rFonts w:ascii="CMSY10" w:hAnsi="CMSY10" w:cs="CMSY10"/>
@@ -247,7 +248,16 @@
           <w:sz w:val="20"/>
           <w:szCs w:val="20"/>
         </w:rPr>
-        <w:t>e 2015</w:t>
+        <w:t>e</w:t>
+      </w:r>
+      <w:proofErr w:type="spellEnd"/>
+      <w:r>
+        <w:rPr>
+          <w:rFonts w:ascii="F22" w:hAnsi="F22" w:cs="F22"/>
+          <w:sz w:val="20"/>
+          <w:szCs w:val="20"/>
+        </w:rPr>
+        <w:t xml:space="preserve"> 2015</w:t>
       </w:r>
     </w:p>
     <w:p>
@@ -347,49 +357,15 @@
         <w:spacing w:after="0" w:line="360" w:lineRule="auto"/>
         <w:rPr>
           <w:rFonts w:ascii="F17" w:hAnsi="F17" w:cs="F17"/>
-        </w:rPr>
-      </w:pPr>
-      <w:r>
-        <w:rPr>
-          <w:rFonts w:ascii="F17" w:hAnsi="F17" w:cs="F17"/>
-        </w:rPr>
-        <w:t>Zugangs- und Zugriffskontrolle – In der IT-Sicherheit unterscheidet man zwische</w:t>
-      </w:r>
-      <w:r>
-        <w:rPr>
-          <w:rFonts w:ascii="F17" w:hAnsi="F17" w:cs="F17"/>
-        </w:rPr>
-        <w:t xml:space="preserve">n den Systemfunktionen </w:t>
-      </w:r>
-      <w:r>
-        <w:rPr>
-          <w:rFonts w:ascii="F17" w:hAnsi="F17" w:cs="F17"/>
-        </w:rPr>
-        <w:t>Zugriffskontrolle und Zugangskontrolle. Infor</w:t>
-      </w:r>
-      <w:r>
-        <w:rPr>
-          <w:rFonts w:ascii="F17" w:hAnsi="F17" w:cs="F17"/>
-        </w:rPr>
-        <w:t xml:space="preserve">mieren Sie sich über die beiden </w:t>
-      </w:r>
-      <w:r>
-        <w:rPr>
-          <w:rFonts w:ascii="F17" w:hAnsi="F17" w:cs="F17"/>
-        </w:rPr>
-        <w:t>Techniken, die auch im Rahmen der Vorlesung b</w:t>
-      </w:r>
-      <w:r>
-        <w:rPr>
-          <w:rFonts w:ascii="F17" w:hAnsi="F17" w:cs="F17"/>
-        </w:rPr>
-        <w:t xml:space="preserve">ehandelt werden und beantworten Sie folgende </w:t>
-      </w:r>
-      <w:r>
-        <w:rPr>
-          <w:rFonts w:ascii="F17" w:hAnsi="F17" w:cs="F17"/>
-        </w:rPr>
-        <w:t>Fragen.</w:t>
+          <w:i/>
+        </w:rPr>
+      </w:pPr>
+      <w:r>
+        <w:rPr>
+          <w:rFonts w:ascii="F17" w:hAnsi="F17" w:cs="F17"/>
+          <w:i/>
+        </w:rPr>
+        <w:t>Zugangs- und Zugriffskontrolle – In der IT-Sicherheit unterscheidet man zwischen den Systemfunktionen Zugriffskontrolle und Zugangskontrolle. Informieren Sie sich über die beiden Techniken, die auch im Rahmen der Vorlesung behandelt werden und beantworten Sie folgende Fragen.</w:t>
       </w:r>
     </w:p>
     <w:p>
@@ -442,6 +418,20 @@
           <w:rFonts w:ascii="F17" w:hAnsi="F17" w:cs="F17"/>
           <w:b/>
         </w:rPr>
+        <w:t>(Pflicht; 2 Punkte)</w:t>
+      </w:r>
+      <w:r>
+        <w:rPr>
+          <w:rFonts w:ascii="F17" w:hAnsi="F17" w:cs="F17"/>
+          <w:b/>
+        </w:rPr>
+        <w:t xml:space="preserve"> </w:t>
+      </w:r>
+      <w:r>
+        <w:rPr>
+          <w:rFonts w:ascii="F17" w:hAnsi="F17" w:cs="F17"/>
+          <w:b/>
+        </w:rPr>
         <w:t>Erläutern Sie stichpunktartig den Zweck der jeweiligen Technik.</w:t>
       </w:r>
     </w:p>
@@ -459,8 +449,662 @@
         <w:rPr>
           <w:rFonts w:ascii="F17" w:hAnsi="F17" w:cs="F17"/>
         </w:rPr>
-        <w:t>123</w:t>
-      </w:r>
+        <w:t xml:space="preserve">Die Zugriffskontrolle regelt, welche Person welche Operation auf Ressource ausführen darf. Die Zugangskontrolle regelt, welcher Partner </w:t>
+      </w:r>
+      <w:proofErr w:type="gramStart"/>
+      <w:r>
+        <w:rPr>
+          <w:rFonts w:ascii="F17" w:hAnsi="F17" w:cs="F17"/>
+        </w:rPr>
+        <w:t>ein Betriebsmittel</w:t>
+      </w:r>
+      <w:proofErr w:type="gramEnd"/>
+      <w:r>
+        <w:rPr>
+          <w:rFonts w:ascii="F17" w:hAnsi="F17" w:cs="F17"/>
+        </w:rPr>
+        <w:t xml:space="preserve"> in Anspruch nehmen darf.</w:t>
+      </w:r>
+    </w:p>
+    <w:p>
+      <w:pPr>
+        <w:autoSpaceDE w:val="0"/>
+        <w:autoSpaceDN w:val="0"/>
+        <w:adjustRightInd w:val="0"/>
+        <w:spacing w:after="0" w:line="360" w:lineRule="auto"/>
+        <w:rPr>
+          <w:rFonts w:ascii="F17" w:hAnsi="F17" w:cs="F17"/>
+        </w:rPr>
+      </w:pPr>
+    </w:p>
+    <w:p>
+      <w:pPr>
+        <w:autoSpaceDE w:val="0"/>
+        <w:autoSpaceDN w:val="0"/>
+        <w:adjustRightInd w:val="0"/>
+        <w:spacing w:after="0" w:line="360" w:lineRule="auto"/>
+        <w:rPr>
+          <w:rFonts w:ascii="F17" w:hAnsi="F17" w:cs="F17"/>
+          <w:b/>
+        </w:rPr>
+      </w:pPr>
+      <w:proofErr w:type="gramStart"/>
+      <w:r>
+        <w:rPr>
+          <w:rFonts w:ascii="F17" w:hAnsi="F17" w:cs="F17"/>
+          <w:b/>
+        </w:rPr>
+        <w:t>1</w:t>
+      </w:r>
+      <w:r>
+        <w:rPr>
+          <w:rFonts w:ascii="F17" w:hAnsi="F17" w:cs="F17"/>
+          <w:b/>
+        </w:rPr>
+        <w:t>.b</w:t>
+      </w:r>
+      <w:proofErr w:type="gramEnd"/>
+      <w:r>
+        <w:rPr>
+          <w:rFonts w:ascii="F17" w:hAnsi="F17" w:cs="F17"/>
+          <w:b/>
+        </w:rPr>
+        <w:t xml:space="preserve"> </w:t>
+      </w:r>
+      <w:r>
+        <w:rPr>
+          <w:rFonts w:ascii="F17" w:hAnsi="F17" w:cs="F17"/>
+          <w:b/>
+        </w:rPr>
+        <w:t>(Pflicht; 2 Punkte)</w:t>
+      </w:r>
+      <w:r>
+        <w:rPr>
+          <w:rFonts w:ascii="F17" w:hAnsi="F17" w:cs="F17"/>
+          <w:b/>
+        </w:rPr>
+        <w:t xml:space="preserve"> </w:t>
+      </w:r>
+      <w:r>
+        <w:rPr>
+          <w:rFonts w:ascii="F17" w:hAnsi="F17" w:cs="F17"/>
+          <w:b/>
+        </w:rPr>
+        <w:t>Ist es sinnvoll, ein System mit einer</w:t>
+      </w:r>
+      <w:r>
+        <w:rPr>
+          <w:rFonts w:ascii="F17" w:hAnsi="F17" w:cs="F17"/>
+          <w:b/>
+        </w:rPr>
+        <w:t xml:space="preserve"> Zugangskontrolle auszustatten, </w:t>
+      </w:r>
+      <w:r>
+        <w:rPr>
+          <w:rFonts w:ascii="F17" w:hAnsi="F17" w:cs="F17"/>
+          <w:b/>
+        </w:rPr>
+        <w:t>jedoch keine Mechanismen zur Zugriffskontrolle z</w:t>
+      </w:r>
+      <w:r>
+        <w:rPr>
+          <w:rFonts w:ascii="F17" w:hAnsi="F17" w:cs="F17"/>
+          <w:b/>
+        </w:rPr>
+        <w:t xml:space="preserve">u implementieren? Begründen Sie </w:t>
+      </w:r>
+      <w:r>
+        <w:rPr>
+          <w:rFonts w:ascii="F17" w:hAnsi="F17" w:cs="F17"/>
+          <w:b/>
+        </w:rPr>
+        <w:t>Ihre Antwort mit einem Beispiel.</w:t>
+      </w:r>
+    </w:p>
+    <w:p>
+      <w:pPr>
+        <w:autoSpaceDE w:val="0"/>
+        <w:autoSpaceDN w:val="0"/>
+        <w:adjustRightInd w:val="0"/>
+        <w:spacing w:after="0" w:line="360" w:lineRule="auto"/>
+        <w:rPr>
+          <w:rFonts w:ascii="F17" w:hAnsi="F17" w:cs="F17"/>
+        </w:rPr>
+      </w:pPr>
+      <w:r>
+        <w:rPr>
+          <w:rFonts w:ascii="F17" w:hAnsi="F17" w:cs="F17"/>
+        </w:rPr>
+        <w:t xml:space="preserve">Ist es notwendig, ein System mit einer Zugangskontrolle zu schützen, so macht es durchaus auch Sinn, eine Zugriffskontrolle einzubauen, da man nicht nur überprüfen will, wer die Ressource verwenden darf, sondern auch wie jemand diese Ressource verwenden darf. Der Fall dass man nur den Zugang kontrollieren will und jede Person dann alle Rechte hat, ist eher untypisch. Ein klassisches Beispiel ist eine Datenbank. Hier wird der Zugang </w:t>
+      </w:r>
+      <w:proofErr w:type="spellStart"/>
+      <w:r>
+        <w:rPr>
+          <w:rFonts w:ascii="F17" w:hAnsi="F17" w:cs="F17"/>
+        </w:rPr>
+        <w:t>druch</w:t>
+      </w:r>
+      <w:proofErr w:type="spellEnd"/>
+      <w:r>
+        <w:rPr>
+          <w:rFonts w:ascii="F17" w:hAnsi="F17" w:cs="F17"/>
+        </w:rPr>
+        <w:t xml:space="preserve"> eine Benutzerkennung kontrolliert. Gleichzeitig kann hier jedoch auch der Zugriff kontrolliert werden. (Welche Tabellen können gelesen/verändert werden)</w:t>
+      </w:r>
+    </w:p>
+    <w:p>
+      <w:pPr>
+        <w:autoSpaceDE w:val="0"/>
+        <w:autoSpaceDN w:val="0"/>
+        <w:adjustRightInd w:val="0"/>
+        <w:spacing w:after="0" w:line="360" w:lineRule="auto"/>
+        <w:rPr>
+          <w:rFonts w:ascii="F17" w:hAnsi="F17" w:cs="F17"/>
+        </w:rPr>
+      </w:pPr>
+      <w:r>
+        <w:rPr>
+          <w:rFonts w:ascii="F17" w:hAnsi="F17" w:cs="F17"/>
+        </w:rPr>
+        <w:t>Es gibt jedoch auch Gegenbeispiele, bei der nur eine Zugangskontrolle verwendet wird. Z.B. der Zugang zum Internet: Hier wird von dem Provider lediglich eine Zugangskontrolle gemacht. Wenn man jedoch Zugang zum Internet hat, hat man dort auch uneingeschränkten Zugriff auf alle Systeme.</w:t>
+      </w:r>
+    </w:p>
+    <w:p>
+      <w:pPr>
+        <w:autoSpaceDE w:val="0"/>
+        <w:autoSpaceDN w:val="0"/>
+        <w:adjustRightInd w:val="0"/>
+        <w:spacing w:after="0" w:line="360" w:lineRule="auto"/>
+        <w:rPr>
+          <w:rFonts w:ascii="F17" w:hAnsi="F17" w:cs="F17"/>
+        </w:rPr>
+      </w:pPr>
+    </w:p>
+    <w:p>
+      <w:pPr>
+        <w:autoSpaceDE w:val="0"/>
+        <w:autoSpaceDN w:val="0"/>
+        <w:adjustRightInd w:val="0"/>
+        <w:spacing w:after="0" w:line="360" w:lineRule="auto"/>
+        <w:rPr>
+          <w:rFonts w:ascii="F17" w:hAnsi="F17" w:cs="F17"/>
+          <w:b/>
+        </w:rPr>
+      </w:pPr>
+      <w:proofErr w:type="gramStart"/>
+      <w:r>
+        <w:rPr>
+          <w:rFonts w:ascii="F17" w:hAnsi="F17" w:cs="F17"/>
+          <w:b/>
+        </w:rPr>
+        <w:t>1.c</w:t>
+      </w:r>
+      <w:proofErr w:type="gramEnd"/>
+      <w:r>
+        <w:rPr>
+          <w:rFonts w:ascii="F17" w:hAnsi="F17" w:cs="F17"/>
+          <w:b/>
+        </w:rPr>
+        <w:t xml:space="preserve"> </w:t>
+      </w:r>
+      <w:r>
+        <w:rPr>
+          <w:rFonts w:ascii="F17" w:hAnsi="F17" w:cs="F17"/>
+          <w:b/>
+        </w:rPr>
+        <w:t xml:space="preserve">(Pflicht; </w:t>
+      </w:r>
+      <w:r>
+        <w:rPr>
+          <w:rFonts w:ascii="F17" w:hAnsi="F17" w:cs="F17"/>
+          <w:b/>
+        </w:rPr>
+        <w:t>1 Punkt</w:t>
+      </w:r>
+      <w:r>
+        <w:rPr>
+          <w:rFonts w:ascii="F17" w:hAnsi="F17" w:cs="F17"/>
+          <w:b/>
+        </w:rPr>
+        <w:t>)</w:t>
+      </w:r>
+      <w:r>
+        <w:rPr>
+          <w:rFonts w:ascii="F17" w:hAnsi="F17" w:cs="F17"/>
+          <w:b/>
+        </w:rPr>
+        <w:t xml:space="preserve"> </w:t>
+      </w:r>
+      <w:r>
+        <w:rPr>
+          <w:rFonts w:ascii="F17" w:hAnsi="F17" w:cs="F17"/>
+          <w:b/>
+        </w:rPr>
+        <w:t>Die Absicherung eines Systems mittels einer Zugriffskontrolle s</w:t>
+      </w:r>
+      <w:r>
+        <w:rPr>
+          <w:rFonts w:ascii="F17" w:hAnsi="F17" w:cs="F17"/>
+          <w:b/>
+        </w:rPr>
+        <w:t xml:space="preserve">etzt </w:t>
+      </w:r>
+      <w:r>
+        <w:rPr>
+          <w:rFonts w:ascii="F17" w:hAnsi="F17" w:cs="F17"/>
+          <w:b/>
+        </w:rPr>
+        <w:t>hingegen immer auch eine vorherige Zugangskontrolle voraus. Warum?</w:t>
+      </w:r>
+    </w:p>
+    <w:p>
+      <w:pPr>
+        <w:autoSpaceDE w:val="0"/>
+        <w:autoSpaceDN w:val="0"/>
+        <w:adjustRightInd w:val="0"/>
+        <w:spacing w:after="0" w:line="360" w:lineRule="auto"/>
+        <w:rPr>
+          <w:rFonts w:ascii="F17" w:hAnsi="F17" w:cs="F17"/>
+        </w:rPr>
+      </w:pPr>
+      <w:r>
+        <w:rPr>
+          <w:rFonts w:ascii="F17" w:hAnsi="F17" w:cs="F17"/>
+        </w:rPr>
+        <w:t>???</w:t>
+      </w:r>
+    </w:p>
+    <w:p>
+      <w:pPr>
+        <w:autoSpaceDE w:val="0"/>
+        <w:autoSpaceDN w:val="0"/>
+        <w:adjustRightInd w:val="0"/>
+        <w:spacing w:after="0" w:line="360" w:lineRule="auto"/>
+        <w:rPr>
+          <w:rFonts w:ascii="F17" w:hAnsi="F17" w:cs="F17"/>
+        </w:rPr>
+      </w:pPr>
+    </w:p>
+    <w:p>
+      <w:pPr>
+        <w:autoSpaceDE w:val="0"/>
+        <w:autoSpaceDN w:val="0"/>
+        <w:adjustRightInd w:val="0"/>
+        <w:spacing w:after="0" w:line="360" w:lineRule="auto"/>
+        <w:rPr>
+          <w:rFonts w:ascii="F17" w:hAnsi="F17" w:cs="F17"/>
+          <w:b/>
+        </w:rPr>
+      </w:pPr>
+      <w:proofErr w:type="gramStart"/>
+      <w:r>
+        <w:rPr>
+          <w:rFonts w:ascii="F17" w:hAnsi="F17" w:cs="F17"/>
+          <w:b/>
+        </w:rPr>
+        <w:t>1.d</w:t>
+      </w:r>
+      <w:proofErr w:type="gramEnd"/>
+      <w:r>
+        <w:rPr>
+          <w:rFonts w:ascii="F17" w:hAnsi="F17" w:cs="F17"/>
+          <w:b/>
+        </w:rPr>
+        <w:t xml:space="preserve"> </w:t>
+      </w:r>
+      <w:r>
+        <w:rPr>
+          <w:rFonts w:ascii="F17" w:hAnsi="F17" w:cs="F17"/>
+          <w:b/>
+        </w:rPr>
+        <w:t>(Pflicht; 2 Punkte)</w:t>
+      </w:r>
+      <w:r>
+        <w:rPr>
+          <w:rFonts w:ascii="F17" w:hAnsi="F17" w:cs="F17"/>
+          <w:b/>
+        </w:rPr>
+        <w:t xml:space="preserve"> </w:t>
+      </w:r>
+      <w:r>
+        <w:rPr>
+          <w:rFonts w:ascii="F17" w:hAnsi="F17" w:cs="F17"/>
+          <w:b/>
+        </w:rPr>
+        <w:t>File-Sharing-Dienste (z.B. Dropbox</w:t>
+      </w:r>
+      <w:r>
+        <w:rPr>
+          <w:rFonts w:ascii="F17" w:hAnsi="F17" w:cs="F17"/>
+          <w:b/>
+        </w:rPr>
+        <w:t xml:space="preserve">) ermöglichen es ihren Nutzern, </w:t>
+      </w:r>
+      <w:r>
+        <w:rPr>
+          <w:rFonts w:ascii="F17" w:hAnsi="F17" w:cs="F17"/>
+          <w:b/>
+        </w:rPr>
+        <w:t>einzelne Ordner mit Hilfe eines Share-</w:t>
+      </w:r>
+      <w:proofErr w:type="spellStart"/>
+      <w:r>
+        <w:rPr>
+          <w:rFonts w:ascii="F17" w:hAnsi="F17" w:cs="F17"/>
+          <w:b/>
+        </w:rPr>
+        <w:t>this</w:t>
+      </w:r>
+      <w:proofErr w:type="spellEnd"/>
+      <w:r>
+        <w:rPr>
+          <w:rFonts w:ascii="F17" w:hAnsi="F17" w:cs="F17"/>
+          <w:b/>
+        </w:rPr>
+        <w:t>-Folder-Li</w:t>
+      </w:r>
+      <w:r>
+        <w:rPr>
+          <w:rFonts w:ascii="F17" w:hAnsi="F17" w:cs="F17"/>
+          <w:b/>
+        </w:rPr>
+        <w:t xml:space="preserve">nks anderen Nutzern freizugeben </w:t>
+      </w:r>
+      <w:r>
+        <w:rPr>
+          <w:rFonts w:ascii="F17" w:hAnsi="F17" w:cs="F17"/>
+          <w:b/>
+        </w:rPr>
+        <w:t>(Zugriffskontrolle auf Ordner-Ebene). Mit dem Link k</w:t>
+      </w:r>
+      <w:r>
+        <w:rPr>
+          <w:rFonts w:ascii="F17" w:hAnsi="F17" w:cs="F17"/>
+          <w:b/>
+        </w:rPr>
+        <w:t xml:space="preserve">ann jeder auf den freigegebenen </w:t>
+      </w:r>
+      <w:r>
+        <w:rPr>
+          <w:rFonts w:ascii="F17" w:hAnsi="F17" w:cs="F17"/>
+          <w:b/>
+        </w:rPr>
+        <w:t>Ordner zugreifen, auch wenn er kein Konto bei dem jeweilige</w:t>
+      </w:r>
+      <w:r>
+        <w:rPr>
+          <w:rFonts w:ascii="F17" w:hAnsi="F17" w:cs="F17"/>
+          <w:b/>
+        </w:rPr>
+        <w:t xml:space="preserve">n Dienst </w:t>
+      </w:r>
+      <w:r>
+        <w:rPr>
+          <w:rFonts w:ascii="F17" w:hAnsi="F17" w:cs="F17"/>
+          <w:b/>
+        </w:rPr>
+        <w:lastRenderedPageBreak/>
+        <w:t xml:space="preserve">hat. Ein Benutzerkonto </w:t>
+      </w:r>
+      <w:r>
+        <w:rPr>
+          <w:rFonts w:ascii="F17" w:hAnsi="F17" w:cs="F17"/>
+          <w:b/>
+        </w:rPr>
+        <w:t>(Login) beim File-Sharing-Dienst ist zum Zugr</w:t>
+      </w:r>
+      <w:r>
+        <w:rPr>
+          <w:rFonts w:ascii="F17" w:hAnsi="F17" w:cs="F17"/>
+          <w:b/>
+        </w:rPr>
+        <w:t xml:space="preserve">iff auf den Ordner jedoch nicht </w:t>
+      </w:r>
+      <w:r>
+        <w:rPr>
+          <w:rFonts w:ascii="F17" w:hAnsi="F17" w:cs="F17"/>
+          <w:b/>
+        </w:rPr>
+        <w:t>erforderlich. Scheinbar widerspricht diese Situation als</w:t>
+      </w:r>
+      <w:r>
+        <w:rPr>
+          <w:rFonts w:ascii="F17" w:hAnsi="F17" w:cs="F17"/>
+          <w:b/>
+        </w:rPr>
+        <w:t xml:space="preserve">o der Aussage in der vorherigen </w:t>
+      </w:r>
+      <w:r>
+        <w:rPr>
+          <w:rFonts w:ascii="F17" w:hAnsi="F17" w:cs="F17"/>
+          <w:b/>
+        </w:rPr>
+        <w:t>Teilaufgabe. Nehmen Sie hierzu Stellung.</w:t>
+      </w:r>
+    </w:p>
+    <w:p>
+      <w:pPr>
+        <w:autoSpaceDE w:val="0"/>
+        <w:autoSpaceDN w:val="0"/>
+        <w:adjustRightInd w:val="0"/>
+        <w:spacing w:after="0" w:line="360" w:lineRule="auto"/>
+        <w:rPr>
+          <w:rFonts w:ascii="F17" w:hAnsi="F17" w:cs="F17"/>
+        </w:rPr>
+      </w:pPr>
+      <w:r>
+        <w:rPr>
+          <w:rFonts w:ascii="F17" w:hAnsi="F17" w:cs="F17"/>
+        </w:rPr>
+        <w:t>Auch hier findet eine Zugangskontrolle statt. Der Ordner kann nur aufgerufen werden, wenn man den entsprechenden Link hat.</w:t>
+      </w:r>
+    </w:p>
+    <w:p>
+      <w:pPr>
+        <w:autoSpaceDE w:val="0"/>
+        <w:autoSpaceDN w:val="0"/>
+        <w:adjustRightInd w:val="0"/>
+        <w:spacing w:after="0" w:line="360" w:lineRule="auto"/>
+        <w:rPr>
+          <w:rFonts w:ascii="F17" w:hAnsi="F17" w:cs="F17"/>
+        </w:rPr>
+      </w:pPr>
+    </w:p>
+    <w:p>
+      <w:pPr>
+        <w:autoSpaceDE w:val="0"/>
+        <w:autoSpaceDN w:val="0"/>
+        <w:adjustRightInd w:val="0"/>
+        <w:spacing w:after="0" w:line="360" w:lineRule="auto"/>
+        <w:rPr>
+          <w:rFonts w:ascii="F17" w:hAnsi="F17" w:cs="F17"/>
+        </w:rPr>
+      </w:pPr>
+    </w:p>
+    <w:p>
+      <w:pPr>
+        <w:autoSpaceDE w:val="0"/>
+        <w:autoSpaceDN w:val="0"/>
+        <w:adjustRightInd w:val="0"/>
+        <w:spacing w:after="0" w:line="240" w:lineRule="auto"/>
+        <w:rPr>
+          <w:rFonts w:ascii="NimbusSanL-Bold" w:hAnsi="NimbusSanL-Bold" w:cs="NimbusSanL-Bold"/>
+          <w:b/>
+          <w:bCs/>
+          <w:sz w:val="29"/>
+          <w:szCs w:val="29"/>
+        </w:rPr>
+      </w:pPr>
+      <w:r>
+        <w:rPr>
+          <w:rFonts w:ascii="F19" w:hAnsi="F19" w:cs="F19"/>
+          <w:b/>
+          <w:sz w:val="29"/>
+          <w:szCs w:val="29"/>
+        </w:rPr>
+        <w:t>Aufgabe</w:t>
+      </w:r>
+      <w:r>
+        <w:rPr>
+          <w:rFonts w:ascii="F19" w:hAnsi="F19" w:cs="F19"/>
+          <w:b/>
+          <w:sz w:val="29"/>
+          <w:szCs w:val="29"/>
+        </w:rPr>
+        <w:t xml:space="preserve"> 2</w:t>
+      </w:r>
+      <w:r>
+        <w:rPr>
+          <w:rFonts w:ascii="F19" w:hAnsi="F19" w:cs="F19"/>
+          <w:b/>
+          <w:sz w:val="29"/>
+          <w:szCs w:val="29"/>
+        </w:rPr>
+        <w:t xml:space="preserve">: </w:t>
+      </w:r>
+      <w:r>
+        <w:rPr>
+          <w:rFonts w:ascii="NimbusSanL-Bold" w:hAnsi="NimbusSanL-Bold" w:cs="NimbusSanL-Bold"/>
+          <w:b/>
+          <w:bCs/>
+          <w:sz w:val="29"/>
+          <w:szCs w:val="29"/>
+        </w:rPr>
+        <w:t>Timing-</w:t>
+      </w:r>
+      <w:proofErr w:type="spellStart"/>
+      <w:r>
+        <w:rPr>
+          <w:rFonts w:ascii="NimbusSanL-Bold" w:hAnsi="NimbusSanL-Bold" w:cs="NimbusSanL-Bold"/>
+          <w:b/>
+          <w:bCs/>
+          <w:sz w:val="29"/>
+          <w:szCs w:val="29"/>
+        </w:rPr>
+        <w:t>Attack</w:t>
+      </w:r>
+      <w:proofErr w:type="spellEnd"/>
+    </w:p>
+    <w:p>
+      <w:pPr>
+        <w:autoSpaceDE w:val="0"/>
+        <w:autoSpaceDN w:val="0"/>
+        <w:adjustRightInd w:val="0"/>
+        <w:spacing w:after="0" w:line="360" w:lineRule="auto"/>
+        <w:rPr>
+          <w:rFonts w:ascii="F17" w:hAnsi="F17" w:cs="F17"/>
+        </w:rPr>
+      </w:pPr>
+      <w:r>
+        <w:rPr>
+          <w:rFonts w:ascii="F17" w:hAnsi="F17" w:cs="F17"/>
+        </w:rPr>
+        <w:t>Ein auf einem PC installiertes Online-Banking-Programm startet e</w:t>
+      </w:r>
+      <w:r>
+        <w:rPr>
+          <w:rFonts w:ascii="F17" w:hAnsi="F17" w:cs="F17"/>
+        </w:rPr>
+        <w:t xml:space="preserve">rst dann, wenn der Benutzer das </w:t>
+      </w:r>
+      <w:r>
+        <w:rPr>
+          <w:rFonts w:ascii="F17" w:hAnsi="F17" w:cs="F17"/>
+        </w:rPr>
+        <w:t>korrekte Passwort eingegeben hat. Das Programm sendet das eingegebene Pas</w:t>
+      </w:r>
+      <w:r>
+        <w:rPr>
+          <w:rFonts w:ascii="F17" w:hAnsi="F17" w:cs="F17"/>
+        </w:rPr>
+        <w:t xml:space="preserve">swort an ein </w:t>
+      </w:r>
+      <w:proofErr w:type="spellStart"/>
+      <w:r>
+        <w:rPr>
+          <w:rFonts w:ascii="F17" w:hAnsi="F17" w:cs="F17"/>
+        </w:rPr>
+        <w:t>Trusted</w:t>
+      </w:r>
+      <w:proofErr w:type="spellEnd"/>
+      <w:r>
+        <w:rPr>
+          <w:rFonts w:ascii="F17" w:hAnsi="F17" w:cs="F17"/>
+        </w:rPr>
+        <w:t xml:space="preserve"> </w:t>
+      </w:r>
+      <w:proofErr w:type="spellStart"/>
+      <w:r>
+        <w:rPr>
+          <w:rFonts w:ascii="F17" w:hAnsi="F17" w:cs="F17"/>
+        </w:rPr>
+        <w:t>Platform</w:t>
+      </w:r>
+      <w:proofErr w:type="spellEnd"/>
+      <w:r>
+        <w:rPr>
+          <w:rFonts w:ascii="F17" w:hAnsi="F17" w:cs="F17"/>
+        </w:rPr>
+        <w:t xml:space="preserve"> Module (TPM), in dem das korrekte Passwort abge</w:t>
+      </w:r>
+      <w:r>
+        <w:rPr>
+          <w:rFonts w:ascii="F17" w:hAnsi="F17" w:cs="F17"/>
+        </w:rPr>
+        <w:t xml:space="preserve">legt ist. Das TPM überprüft das </w:t>
+      </w:r>
+      <w:r>
+        <w:rPr>
+          <w:rFonts w:ascii="F17" w:hAnsi="F17" w:cs="F17"/>
+        </w:rPr>
+        <w:t>eingegebene Passwort und signal</w:t>
+      </w:r>
+      <w:r>
+        <w:rPr>
+          <w:rFonts w:ascii="F17" w:hAnsi="F17" w:cs="F17"/>
+        </w:rPr>
+        <w:t xml:space="preserve">isiert der Banking-Software das </w:t>
+      </w:r>
+      <w:r>
+        <w:rPr>
+          <w:rFonts w:ascii="F17" w:hAnsi="F17" w:cs="F17"/>
+        </w:rPr>
+        <w:t xml:space="preserve">Ergebnis. </w:t>
+      </w:r>
+      <w:r>
+        <w:rPr>
+          <w:rFonts w:ascii="F17" w:hAnsi="F17" w:cs="F17"/>
+        </w:rPr>
+        <w:t xml:space="preserve">Im TPM kommt die folgendermaßen </w:t>
+      </w:r>
+      <w:r>
+        <w:rPr>
+          <w:rFonts w:ascii="F17" w:hAnsi="F17" w:cs="F17"/>
+        </w:rPr>
+        <w:t>implementierte Methode zum Einsatz.</w:t>
+      </w:r>
+    </w:p>
+    <w:p>
+      <w:pPr>
+        <w:autoSpaceDE w:val="0"/>
+        <w:autoSpaceDN w:val="0"/>
+        <w:adjustRightInd w:val="0"/>
+        <w:spacing w:after="0" w:line="360" w:lineRule="auto"/>
+        <w:rPr>
+          <w:rFonts w:ascii="F17" w:hAnsi="F17" w:cs="F17"/>
+        </w:rPr>
+      </w:pPr>
+    </w:p>
+    <w:p>
+      <w:pPr>
+        <w:autoSpaceDE w:val="0"/>
+        <w:autoSpaceDN w:val="0"/>
+        <w:adjustRightInd w:val="0"/>
+        <w:spacing w:after="0" w:line="360" w:lineRule="auto"/>
+        <w:rPr>
+          <w:rFonts w:ascii="F17" w:hAnsi="F17" w:cs="F17"/>
+        </w:rPr>
+      </w:pPr>
       <w:bookmarkStart w:id="0" w:name="_GoBack"/>
       <w:bookmarkEnd w:id="0"/>
     </w:p>
@@ -2150,6 +2794,17 @@
     <w:rsid w:val="002F077C"/>
     <w:rPr>
       <w:rFonts w:ascii="Courier New" w:hAnsi="Courier New"/>
+    </w:rPr>
+  </w:style>
+  <w:style w:type="character" w:styleId="Hyperlink">
+    <w:name w:val="Hyperlink"/>
+    <w:basedOn w:val="Absatz-Standardschriftart"/>
+    <w:uiPriority w:val="99"/>
+    <w:unhideWhenUsed/>
+    <w:rsid w:val="005A07BE"/>
+    <w:rPr>
+      <w:color w:val="0000FF" w:themeColor="hyperlink"/>
+      <w:u w:val="single"/>
     </w:rPr>
   </w:style>
 </w:styles>

</xml_diff>